<commit_message>
Added project SRS documentation
</commit_message>
<xml_diff>
--- a/Documentation/SRS-TODOapp.docx
+++ b/Documentation/SRS-TODOapp.docx
@@ -7,6 +7,7 @@
         <w:pStyle w:val="Standard"/>
         <w:jc w:val="center"/>
         <w:rPr>
+          <w:rFonts w:hint="eastAsia"/>
           <w:b/>
           <w:bCs/>
           <w:sz w:val="30"/>
@@ -28,6 +29,7 @@
         <w:pStyle w:val="Standard"/>
         <w:jc w:val="center"/>
         <w:rPr>
+          <w:rFonts w:hint="eastAsia"/>
           <w:sz w:val="26"/>
           <w:szCs w:val="26"/>
         </w:rPr>
@@ -38,15 +40,17 @@
         <w:pStyle w:val="Standard"/>
         <w:jc w:val="center"/>
         <w:rPr>
-          <w:sz w:val="26"/>
-          <w:szCs w:val="26"/>
-        </w:rPr>
-      </w:pPr>
-    </w:p>
-    <w:p>
-      <w:pPr>
-        <w:pStyle w:val="Standard"/>
-        <w:rPr>
+          <w:rFonts w:hint="eastAsia"/>
+          <w:sz w:val="26"/>
+          <w:szCs w:val="26"/>
+        </w:rPr>
+      </w:pPr>
+    </w:p>
+    <w:p>
+      <w:pPr>
+        <w:pStyle w:val="Standard"/>
+        <w:rPr>
+          <w:rFonts w:hint="eastAsia"/>
           <w:b/>
           <w:bCs/>
           <w:sz w:val="26"/>
@@ -67,15 +71,17 @@
       <w:pPr>
         <w:pStyle w:val="Standard"/>
         <w:rPr>
-          <w:sz w:val="26"/>
-          <w:szCs w:val="26"/>
-        </w:rPr>
-      </w:pPr>
-    </w:p>
-    <w:p>
-      <w:pPr>
-        <w:pStyle w:val="Standard"/>
-        <w:rPr>
+          <w:rFonts w:hint="eastAsia"/>
+          <w:sz w:val="26"/>
+          <w:szCs w:val="26"/>
+        </w:rPr>
+      </w:pPr>
+    </w:p>
+    <w:p>
+      <w:pPr>
+        <w:pStyle w:val="Standard"/>
+        <w:rPr>
+          <w:rFonts w:hint="eastAsia"/>
           <w:b/>
           <w:bCs/>
           <w:sz w:val="26"/>
@@ -97,6 +103,7 @@
         <w:pStyle w:val="Standard"/>
         <w:ind w:left="709"/>
         <w:rPr>
+          <w:rFonts w:hint="eastAsia"/>
           <w:sz w:val="26"/>
           <w:szCs w:val="26"/>
         </w:rPr>
@@ -113,6 +120,7 @@
       <w:pPr>
         <w:pStyle w:val="Standard"/>
         <w:rPr>
+          <w:rFonts w:hint="eastAsia"/>
           <w:sz w:val="26"/>
           <w:szCs w:val="26"/>
         </w:rPr>
@@ -137,6 +145,7 @@
       <w:pPr>
         <w:pStyle w:val="Standard"/>
         <w:rPr>
+          <w:rFonts w:hint="eastAsia"/>
           <w:sz w:val="26"/>
           <w:szCs w:val="26"/>
         </w:rPr>
@@ -161,6 +170,7 @@
       <w:pPr>
         <w:pStyle w:val="Standard"/>
         <w:rPr>
+          <w:rFonts w:hint="eastAsia"/>
           <w:sz w:val="26"/>
           <w:szCs w:val="26"/>
         </w:rPr>
@@ -185,6 +195,7 @@
       <w:pPr>
         <w:pStyle w:val="Standard"/>
         <w:rPr>
+          <w:rFonts w:hint="eastAsia"/>
           <w:b/>
           <w:bCs/>
           <w:sz w:val="26"/>
@@ -205,6 +216,7 @@
       <w:pPr>
         <w:pStyle w:val="Standard"/>
         <w:rPr>
+          <w:rFonts w:hint="eastAsia"/>
           <w:sz w:val="26"/>
           <w:szCs w:val="26"/>
         </w:rPr>
@@ -229,6 +241,7 @@
       <w:pPr>
         <w:pStyle w:val="Standard"/>
         <w:rPr>
+          <w:rFonts w:hint="eastAsia"/>
           <w:sz w:val="26"/>
           <w:szCs w:val="26"/>
         </w:rPr>
@@ -253,6 +266,7 @@
       <w:pPr>
         <w:pStyle w:val="Standard"/>
         <w:rPr>
+          <w:rFonts w:hint="eastAsia"/>
           <w:sz w:val="26"/>
           <w:szCs w:val="26"/>
         </w:rPr>
@@ -277,6 +291,7 @@
       <w:pPr>
         <w:pStyle w:val="Standard"/>
         <w:rPr>
+          <w:rFonts w:hint="eastAsia"/>
           <w:sz w:val="26"/>
           <w:szCs w:val="26"/>
         </w:rPr>
@@ -301,6 +316,7 @@
       <w:pPr>
         <w:pStyle w:val="Standard"/>
         <w:rPr>
+          <w:rFonts w:hint="eastAsia"/>
           <w:sz w:val="26"/>
           <w:szCs w:val="26"/>
         </w:rPr>
@@ -325,6 +341,7 @@
       <w:pPr>
         <w:pStyle w:val="Standard"/>
         <w:rPr>
+          <w:rFonts w:hint="eastAsia"/>
           <w:b/>
           <w:bCs/>
           <w:sz w:val="26"/>
@@ -345,6 +362,7 @@
       <w:pPr>
         <w:pStyle w:val="Standard"/>
         <w:rPr>
+          <w:rFonts w:hint="eastAsia"/>
           <w:sz w:val="26"/>
           <w:szCs w:val="26"/>
         </w:rPr>
@@ -376,6 +394,7 @@
       <w:pPr>
         <w:pStyle w:val="Standard"/>
         <w:rPr>
+          <w:rFonts w:hint="eastAsia"/>
           <w:sz w:val="26"/>
           <w:szCs w:val="26"/>
         </w:rPr>
@@ -407,6 +426,7 @@
       <w:pPr>
         <w:pStyle w:val="Standard"/>
         <w:rPr>
+          <w:rFonts w:hint="eastAsia"/>
           <w:sz w:val="26"/>
           <w:szCs w:val="26"/>
         </w:rPr>
@@ -438,6 +458,7 @@
       <w:pPr>
         <w:pStyle w:val="Standard"/>
         <w:rPr>
+          <w:rFonts w:hint="eastAsia"/>
           <w:sz w:val="26"/>
           <w:szCs w:val="26"/>
         </w:rPr>
@@ -469,6 +490,7 @@
       <w:pPr>
         <w:pStyle w:val="Standard"/>
         <w:rPr>
+          <w:rFonts w:hint="eastAsia"/>
           <w:sz w:val="26"/>
           <w:szCs w:val="26"/>
         </w:rPr>
@@ -487,6 +509,7 @@
         <w:pStyle w:val="Standard"/>
         <w:jc w:val="both"/>
         <w:rPr>
+          <w:rFonts w:hint="eastAsia"/>
           <w:b/>
           <w:bCs/>
           <w:sz w:val="26"/>
@@ -507,15 +530,17 @@
       <w:pPr>
         <w:pStyle w:val="Standard"/>
         <w:rPr>
-          <w:sz w:val="26"/>
-          <w:szCs w:val="26"/>
-        </w:rPr>
-      </w:pPr>
-    </w:p>
-    <w:p>
-      <w:pPr>
-        <w:pStyle w:val="Standard"/>
-        <w:rPr>
+          <w:rFonts w:hint="eastAsia"/>
+          <w:sz w:val="26"/>
+          <w:szCs w:val="26"/>
+        </w:rPr>
+      </w:pPr>
+    </w:p>
+    <w:p>
+      <w:pPr>
+        <w:pStyle w:val="Standard"/>
+        <w:rPr>
+          <w:rFonts w:hint="eastAsia"/>
           <w:b/>
           <w:bCs/>
           <w:sz w:val="26"/>
@@ -536,15 +561,17 @@
       <w:pPr>
         <w:pStyle w:val="Standard"/>
         <w:rPr>
-          <w:sz w:val="26"/>
-          <w:szCs w:val="26"/>
-        </w:rPr>
-      </w:pPr>
-    </w:p>
-    <w:p>
-      <w:pPr>
-        <w:pStyle w:val="Standard"/>
-        <w:rPr>
+          <w:rFonts w:hint="eastAsia"/>
+          <w:sz w:val="26"/>
+          <w:szCs w:val="26"/>
+        </w:rPr>
+      </w:pPr>
+    </w:p>
+    <w:p>
+      <w:pPr>
+        <w:pStyle w:val="Standard"/>
+        <w:rPr>
+          <w:rFonts w:hint="eastAsia"/>
           <w:sz w:val="26"/>
           <w:szCs w:val="26"/>
         </w:rPr>
@@ -571,6 +598,7 @@
         <w:pStyle w:val="Standard"/>
         <w:ind w:left="708"/>
         <w:rPr>
+          <w:rFonts w:hint="eastAsia"/>
           <w:sz w:val="26"/>
           <w:szCs w:val="26"/>
         </w:rPr>
@@ -582,15 +610,14 @@
         </w:rPr>
         <w:t>Il proposito di questo documento è quello di specificare i requisiti dell’applicazione “</w:t>
       </w:r>
-      <w:proofErr w:type="spellStart"/>
-      <w:r>
-        <w:rPr>
-          <w:sz w:val="26"/>
-          <w:szCs w:val="26"/>
+      <w:r>
+        <w:rPr>
+          <w:sz w:val="26"/>
+          <w:szCs w:val="26"/>
+          <w:lang w:val="en-US"/>
         </w:rPr>
         <w:t>TODOapp</w:t>
       </w:r>
-      <w:proofErr w:type="spellEnd"/>
       <w:r>
         <w:rPr>
           <w:sz w:val="26"/>
@@ -604,6 +631,7 @@
         <w:pStyle w:val="Standard"/>
         <w:ind w:left="708"/>
         <w:rPr>
+          <w:rFonts w:hint="eastAsia"/>
           <w:sz w:val="26"/>
           <w:szCs w:val="26"/>
         </w:rPr>
@@ -611,83 +639,74 @@
       <w:r>
         <w:t xml:space="preserve">Questo documento è scritto seguendo le indicazioni contenute nel documento “IEEE </w:t>
       </w:r>
-      <w:proofErr w:type="spellStart"/>
-      <w:r>
-        <w:t>Recommended</w:t>
-      </w:r>
-      <w:proofErr w:type="spellEnd"/>
-      <w:r>
-        <w:t xml:space="preserve"> </w:t>
-      </w:r>
-      <w:proofErr w:type="spellStart"/>
-      <w:r>
-        <w:t>Practice</w:t>
-      </w:r>
-      <w:proofErr w:type="spellEnd"/>
+      <w:r>
+        <w:rPr>
+          <w:lang w:val="en-US"/>
+        </w:rPr>
+        <w:t>Recommended Practice</w:t>
+      </w:r>
       <w:r>
         <w:t xml:space="preserve"> for Software </w:t>
       </w:r>
-      <w:proofErr w:type="spellStart"/>
-      <w:r>
-        <w:t>Requirements</w:t>
-      </w:r>
-      <w:proofErr w:type="spellEnd"/>
-      <w:r>
-        <w:t xml:space="preserve"> </w:t>
-      </w:r>
-      <w:proofErr w:type="spellStart"/>
-      <w:r>
-        <w:t>Specifications</w:t>
-      </w:r>
-      <w:proofErr w:type="spellEnd"/>
+      <w:r>
+        <w:rPr>
+          <w:lang w:val="en-US"/>
+        </w:rPr>
+        <w:t>Requirements Specifications</w:t>
+      </w:r>
       <w:r>
         <w:t xml:space="preserve">” avente riferimento IEEE </w:t>
       </w:r>
-      <w:proofErr w:type="spellStart"/>
-      <w:r>
+      <w:r>
+        <w:rPr>
+          <w:lang w:val="en-US"/>
+        </w:rPr>
         <w:t>Std</w:t>
       </w:r>
-      <w:proofErr w:type="spellEnd"/>
       <w:r>
         <w:t xml:space="preserve"> 830-1993 (</w:t>
       </w:r>
-      <w:proofErr w:type="spellStart"/>
-      <w:r>
+      <w:r>
+        <w:rPr>
+          <w:lang w:val="en-US"/>
+        </w:rPr>
         <w:t>Revision</w:t>
       </w:r>
-      <w:proofErr w:type="spellEnd"/>
       <w:r>
         <w:t xml:space="preserve"> of IEEE </w:t>
       </w:r>
-      <w:proofErr w:type="spellStart"/>
-      <w:r>
-        <w:t>Std</w:t>
-      </w:r>
-      <w:proofErr w:type="spellEnd"/>
-      <w:r>
-        <w:t xml:space="preserve"> 830-1984)</w:t>
-      </w:r>
-    </w:p>
-    <w:p>
-      <w:pPr>
-        <w:pStyle w:val="Standard"/>
-        <w:rPr>
-          <w:sz w:val="26"/>
-          <w:szCs w:val="26"/>
-        </w:rPr>
-      </w:pPr>
-      <w:r>
-        <w:rPr>
-          <w:sz w:val="26"/>
-          <w:szCs w:val="26"/>
-        </w:rPr>
-        <w:tab/>
-      </w:r>
-    </w:p>
-    <w:p>
-      <w:pPr>
-        <w:pStyle w:val="Standard"/>
-        <w:rPr>
+      <w:r>
+        <w:rPr>
+          <w:lang w:val="en-US"/>
+        </w:rPr>
+        <w:t xml:space="preserve">Std </w:t>
+      </w:r>
+      <w:r>
+        <w:t>830-1984)</w:t>
+      </w:r>
+    </w:p>
+    <w:p>
+      <w:pPr>
+        <w:pStyle w:val="Standard"/>
+        <w:rPr>
+          <w:rFonts w:hint="eastAsia"/>
+          <w:sz w:val="26"/>
+          <w:szCs w:val="26"/>
+        </w:rPr>
+      </w:pPr>
+      <w:r>
+        <w:rPr>
+          <w:sz w:val="26"/>
+          <w:szCs w:val="26"/>
+        </w:rPr>
+        <w:tab/>
+      </w:r>
+    </w:p>
+    <w:p>
+      <w:pPr>
+        <w:pStyle w:val="Standard"/>
+        <w:rPr>
+          <w:rFonts w:hint="eastAsia"/>
           <w:sz w:val="26"/>
           <w:szCs w:val="26"/>
         </w:rPr>
@@ -714,6 +733,7 @@
         <w:pStyle w:val="Standard"/>
         <w:ind w:left="708"/>
         <w:rPr>
+          <w:rFonts w:hint="eastAsia"/>
           <w:sz w:val="26"/>
           <w:szCs w:val="26"/>
         </w:rPr>
@@ -732,36 +752,51 @@
         </w:rPr>
         <w:t xml:space="preserve"> (</w:t>
       </w:r>
-      <w:proofErr w:type="spellStart"/>
-      <w:r>
-        <w:rPr>
-          <w:sz w:val="26"/>
-          <w:szCs w:val="26"/>
+      <w:r>
+        <w:rPr>
+          <w:sz w:val="26"/>
+          <w:szCs w:val="26"/>
+          <w:lang w:val="en-US"/>
         </w:rPr>
         <w:t>Todo</w:t>
       </w:r>
-      <w:proofErr w:type="spellEnd"/>
-      <w:r>
-        <w:rPr>
-          <w:sz w:val="26"/>
-          <w:szCs w:val="26"/>
-        </w:rPr>
-        <w:t>) e che fornisca un modo rapido per poterle gestire</w:t>
-      </w:r>
-    </w:p>
-    <w:p>
-      <w:pPr>
-        <w:pStyle w:val="Standard"/>
-        <w:rPr>
-          <w:sz w:val="26"/>
-          <w:szCs w:val="26"/>
-        </w:rPr>
-      </w:pPr>
-    </w:p>
-    <w:p>
-      <w:pPr>
-        <w:pStyle w:val="Standard"/>
-        <w:rPr>
+      <w:r>
+        <w:rPr>
+          <w:sz w:val="26"/>
+          <w:szCs w:val="26"/>
+        </w:rPr>
+        <w:t xml:space="preserve">) e che fornisca un modo </w:t>
+      </w:r>
+      <w:r>
+        <w:rPr>
+          <w:sz w:val="26"/>
+          <w:szCs w:val="26"/>
+        </w:rPr>
+        <w:t>semplice e intuitivo</w:t>
+      </w:r>
+      <w:r>
+        <w:rPr>
+          <w:sz w:val="26"/>
+          <w:szCs w:val="26"/>
+        </w:rPr>
+        <w:t xml:space="preserve"> per poterle gestire</w:t>
+      </w:r>
+    </w:p>
+    <w:p>
+      <w:pPr>
+        <w:pStyle w:val="Standard"/>
+        <w:rPr>
+          <w:rFonts w:hint="eastAsia"/>
+          <w:sz w:val="26"/>
+          <w:szCs w:val="26"/>
+        </w:rPr>
+      </w:pPr>
+    </w:p>
+    <w:p>
+      <w:pPr>
+        <w:pStyle w:val="Standard"/>
+        <w:rPr>
+          <w:rFonts w:hint="eastAsia"/>
           <w:sz w:val="26"/>
           <w:szCs w:val="26"/>
         </w:rPr>
@@ -786,7 +821,76 @@
     <w:p>
       <w:pPr>
         <w:pStyle w:val="Standard"/>
-        <w:rPr>
+        <w:ind w:left="708"/>
+        <w:rPr>
+          <w:rFonts w:hint="eastAsia"/>
+          <w:sz w:val="26"/>
+          <w:szCs w:val="26"/>
+        </w:rPr>
+      </w:pPr>
+      <w:r>
+        <w:rPr>
+          <w:sz w:val="26"/>
+          <w:szCs w:val="26"/>
+        </w:rPr>
+        <w:t>Todo: un’attività composta da titolo e descrizione</w:t>
+      </w:r>
+      <w:r>
+        <w:rPr>
+          <w:sz w:val="26"/>
+          <w:szCs w:val="26"/>
+        </w:rPr>
+        <w:t xml:space="preserve"> che rappresenta un’attività da svolgere</w:t>
+      </w:r>
+      <w:r>
+        <w:rPr>
+          <w:sz w:val="26"/>
+          <w:szCs w:val="26"/>
+        </w:rPr>
+        <w:t>.</w:t>
+      </w:r>
+    </w:p>
+    <w:p>
+      <w:pPr>
+        <w:pStyle w:val="Standard"/>
+        <w:rPr>
+          <w:rFonts w:hint="eastAsia"/>
+          <w:sz w:val="26"/>
+          <w:szCs w:val="26"/>
+        </w:rPr>
+      </w:pPr>
+    </w:p>
+    <w:p>
+      <w:pPr>
+        <w:pStyle w:val="Standard"/>
+        <w:rPr>
+          <w:rFonts w:hint="eastAsia"/>
+          <w:sz w:val="26"/>
+          <w:szCs w:val="26"/>
+        </w:rPr>
+      </w:pPr>
+      <w:r>
+        <w:rPr>
+          <w:sz w:val="26"/>
+          <w:szCs w:val="26"/>
+        </w:rPr>
+        <w:t xml:space="preserve">   </w:t>
+      </w:r>
+      <w:r>
+        <w:rPr>
+          <w:b/>
+          <w:bCs/>
+          <w:sz w:val="26"/>
+          <w:szCs w:val="26"/>
+        </w:rPr>
+        <w:t xml:space="preserve">  1.4 Riferimenti</w:t>
+      </w:r>
+    </w:p>
+    <w:p>
+      <w:pPr>
+        <w:pStyle w:val="Standard"/>
+        <w:rPr>
+          <w:rFonts w:hint="eastAsia"/>
           <w:sz w:val="26"/>
           <w:szCs w:val="26"/>
         </w:rPr>
@@ -804,15 +908,124 @@
       <w:pPr>
         <w:pStyle w:val="Standard"/>
         <w:rPr>
-          <w:sz w:val="26"/>
-          <w:szCs w:val="26"/>
-        </w:rPr>
-      </w:pPr>
-    </w:p>
-    <w:p>
-      <w:pPr>
-        <w:pStyle w:val="Standard"/>
-        <w:rPr>
+          <w:rFonts w:hint="eastAsia"/>
+          <w:sz w:val="26"/>
+          <w:szCs w:val="26"/>
+        </w:rPr>
+      </w:pPr>
+    </w:p>
+    <w:p>
+      <w:pPr>
+        <w:pStyle w:val="Standard"/>
+        <w:rPr>
+          <w:rFonts w:hint="eastAsia"/>
+          <w:b/>
+          <w:bCs/>
+          <w:sz w:val="26"/>
+          <w:szCs w:val="26"/>
+        </w:rPr>
+      </w:pPr>
+      <w:r>
+        <w:rPr>
+          <w:b/>
+          <w:bCs/>
+          <w:sz w:val="26"/>
+          <w:szCs w:val="26"/>
+        </w:rPr>
+        <w:t>2. Descrizione generale</w:t>
+      </w:r>
+    </w:p>
+    <w:p>
+      <w:pPr>
+        <w:pStyle w:val="Standard"/>
+        <w:rPr>
+          <w:rFonts w:hint="eastAsia"/>
+          <w:sz w:val="26"/>
+          <w:szCs w:val="26"/>
+        </w:rPr>
+      </w:pPr>
+    </w:p>
+    <w:p>
+      <w:pPr>
+        <w:pStyle w:val="Standard"/>
+        <w:rPr>
+          <w:rFonts w:hint="eastAsia"/>
+          <w:sz w:val="26"/>
+          <w:szCs w:val="26"/>
+        </w:rPr>
+      </w:pPr>
+      <w:r>
+        <w:rPr>
+          <w:sz w:val="26"/>
+          <w:szCs w:val="26"/>
+        </w:rPr>
+        <w:t xml:space="preserve">    </w:t>
+      </w:r>
+      <w:r>
+        <w:rPr>
+          <w:b/>
+          <w:bCs/>
+          <w:sz w:val="26"/>
+          <w:szCs w:val="26"/>
+        </w:rPr>
+        <w:t xml:space="preserve"> 2.1 Prospettive del prodotto</w:t>
+      </w:r>
+    </w:p>
+    <w:p>
+      <w:pPr>
+        <w:pStyle w:val="Standard"/>
+        <w:ind w:left="708"/>
+        <w:rPr>
+          <w:rFonts w:hint="eastAsia"/>
+          <w:sz w:val="26"/>
+          <w:szCs w:val="26"/>
+        </w:rPr>
+      </w:pPr>
+      <w:r>
+        <w:rPr>
+          <w:sz w:val="26"/>
+          <w:szCs w:val="26"/>
+        </w:rPr>
+        <w:lastRenderedPageBreak/>
+        <w:t xml:space="preserve">L’applicazione si deve interfacciare con </w:t>
+      </w:r>
+      <w:r>
+        <w:rPr>
+          <w:sz w:val="26"/>
+          <w:szCs w:val="26"/>
+        </w:rPr>
+        <w:t>le attività di tutti i giorn</w:t>
+      </w:r>
+      <w:r>
+        <w:rPr>
+          <w:sz w:val="26"/>
+          <w:szCs w:val="26"/>
+        </w:rPr>
+        <w:t>i.</w:t>
+      </w:r>
+    </w:p>
+    <w:p>
+      <w:pPr>
+        <w:pStyle w:val="Standard"/>
+        <w:rPr>
+          <w:rFonts w:hint="eastAsia"/>
+          <w:sz w:val="26"/>
+          <w:szCs w:val="26"/>
+        </w:rPr>
+      </w:pPr>
+      <w:r>
+        <w:rPr>
+          <w:sz w:val="26"/>
+          <w:szCs w:val="26"/>
+        </w:rPr>
+        <w:t xml:space="preserve">  </w:t>
+      </w:r>
+    </w:p>
+    <w:p>
+      <w:pPr>
+        <w:pStyle w:val="Standard"/>
+        <w:rPr>
+          <w:rFonts w:hint="eastAsia"/>
           <w:sz w:val="26"/>
           <w:szCs w:val="26"/>
         </w:rPr>
@@ -831,87 +1044,7 @@
           <w:sz w:val="26"/>
           <w:szCs w:val="26"/>
         </w:rPr>
-        <w:t xml:space="preserve">  1.4 Riferimenti</w:t>
-      </w:r>
-    </w:p>
-    <w:p>
-      <w:pPr>
-        <w:pStyle w:val="Standard"/>
-        <w:rPr>
-          <w:sz w:val="26"/>
-          <w:szCs w:val="26"/>
-        </w:rPr>
-      </w:pPr>
-      <w:r>
-        <w:rPr>
-          <w:sz w:val="26"/>
-          <w:szCs w:val="26"/>
-        </w:rPr>
-        <w:tab/>
-        <w:t>Nessuno.</w:t>
-      </w:r>
-    </w:p>
-    <w:p>
-      <w:pPr>
-        <w:pStyle w:val="Standard"/>
-        <w:rPr>
-          <w:sz w:val="26"/>
-          <w:szCs w:val="26"/>
-        </w:rPr>
-      </w:pPr>
-    </w:p>
-    <w:p>
-      <w:pPr>
-        <w:pStyle w:val="Standard"/>
-        <w:rPr>
-          <w:b/>
-          <w:bCs/>
-          <w:sz w:val="26"/>
-          <w:szCs w:val="26"/>
-        </w:rPr>
-      </w:pPr>
-      <w:r>
-        <w:rPr>
-          <w:b/>
-          <w:bCs/>
-          <w:sz w:val="26"/>
-          <w:szCs w:val="26"/>
-        </w:rPr>
-        <w:t>2. Descrizione generale</w:t>
-      </w:r>
-    </w:p>
-    <w:p>
-      <w:pPr>
-        <w:pStyle w:val="Standard"/>
-        <w:rPr>
-          <w:sz w:val="26"/>
-          <w:szCs w:val="26"/>
-        </w:rPr>
-      </w:pPr>
-    </w:p>
-    <w:p>
-      <w:pPr>
-        <w:pStyle w:val="Standard"/>
-        <w:rPr>
-          <w:sz w:val="26"/>
-          <w:szCs w:val="26"/>
-        </w:rPr>
-      </w:pPr>
-      <w:r>
-        <w:rPr>
-          <w:sz w:val="26"/>
-          <w:szCs w:val="26"/>
-        </w:rPr>
-        <w:t xml:space="preserve">    </w:t>
-      </w:r>
-      <w:r>
-        <w:rPr>
-          <w:b/>
-          <w:bCs/>
-          <w:sz w:val="26"/>
-          <w:szCs w:val="26"/>
-        </w:rPr>
-        <w:t xml:space="preserve"> 2.1 Prospettive del prodotto</w:t>
+        <w:t xml:space="preserve">  2.2 Funzionalità del prodotto</w:t>
       </w:r>
     </w:p>
     <w:p>
@@ -919,79 +1052,7 @@
         <w:pStyle w:val="Standard"/>
         <w:ind w:left="708"/>
         <w:rPr>
-          <w:sz w:val="26"/>
-          <w:szCs w:val="26"/>
-        </w:rPr>
-      </w:pPr>
-      <w:r>
-        <w:rPr>
-          <w:sz w:val="26"/>
-          <w:szCs w:val="26"/>
-        </w:rPr>
-        <w:t xml:space="preserve">L’applicazione si deve interfacciare con </w:t>
-      </w:r>
-      <w:r>
-        <w:rPr>
-          <w:sz w:val="26"/>
-          <w:szCs w:val="26"/>
-        </w:rPr>
-        <w:t>le attività di tutti i giorn</w:t>
-      </w:r>
-      <w:r>
-        <w:rPr>
-          <w:sz w:val="26"/>
-          <w:szCs w:val="26"/>
-        </w:rPr>
-        <w:t>i.</w:t>
-      </w:r>
-    </w:p>
-    <w:p>
-      <w:pPr>
-        <w:pStyle w:val="Standard"/>
-        <w:rPr>
-          <w:sz w:val="26"/>
-          <w:szCs w:val="26"/>
-        </w:rPr>
-      </w:pPr>
-      <w:r>
-        <w:rPr>
-          <w:sz w:val="26"/>
-          <w:szCs w:val="26"/>
-        </w:rPr>
-        <w:lastRenderedPageBreak/>
-        <w:t xml:space="preserve">  </w:t>
-      </w:r>
-    </w:p>
-    <w:p>
-      <w:pPr>
-        <w:pStyle w:val="Standard"/>
-        <w:rPr>
-          <w:sz w:val="26"/>
-          <w:szCs w:val="26"/>
-        </w:rPr>
-      </w:pPr>
-      <w:r>
-        <w:rPr>
-          <w:sz w:val="26"/>
-          <w:szCs w:val="26"/>
-        </w:rPr>
-        <w:t xml:space="preserve">   </w:t>
-      </w:r>
-      <w:r>
-        <w:rPr>
-          <w:b/>
-          <w:bCs/>
-          <w:sz w:val="26"/>
-          <w:szCs w:val="26"/>
-        </w:rPr>
-        <w:t xml:space="preserve">  2.2 Funzionalità del prodotto</w:t>
-      </w:r>
-    </w:p>
-    <w:p>
-      <w:pPr>
-        <w:pStyle w:val="Standard"/>
-        <w:ind w:left="708"/>
-        <w:rPr>
+          <w:rFonts w:hint="eastAsia"/>
           <w:sz w:val="26"/>
           <w:szCs w:val="26"/>
         </w:rPr>
@@ -1013,6 +1074,7 @@
         </w:numPr>
         <w:ind w:left="1416"/>
         <w:rPr>
+          <w:rFonts w:hint="eastAsia"/>
           <w:sz w:val="26"/>
           <w:szCs w:val="26"/>
         </w:rPr>
@@ -1062,6 +1124,7 @@
         </w:numPr>
         <w:ind w:left="1416"/>
         <w:rPr>
+          <w:rFonts w:hint="eastAsia"/>
           <w:sz w:val="26"/>
           <w:szCs w:val="26"/>
         </w:rPr>
@@ -1083,6 +1146,7 @@
         </w:numPr>
         <w:ind w:left="1416"/>
         <w:rPr>
+          <w:rFonts w:hint="eastAsia"/>
           <w:sz w:val="26"/>
           <w:szCs w:val="26"/>
         </w:rPr>
@@ -1099,15 +1163,17 @@
       <w:pPr>
         <w:pStyle w:val="Standard"/>
         <w:rPr>
-          <w:sz w:val="26"/>
-          <w:szCs w:val="26"/>
-        </w:rPr>
-      </w:pPr>
-    </w:p>
-    <w:p>
-      <w:pPr>
-        <w:pStyle w:val="Standard"/>
-        <w:rPr>
+          <w:rFonts w:hint="eastAsia"/>
+          <w:sz w:val="26"/>
+          <w:szCs w:val="26"/>
+        </w:rPr>
+      </w:pPr>
+    </w:p>
+    <w:p>
+      <w:pPr>
+        <w:pStyle w:val="Standard"/>
+        <w:rPr>
+          <w:rFonts w:hint="eastAsia"/>
           <w:sz w:val="26"/>
           <w:szCs w:val="26"/>
         </w:rPr>
@@ -1134,6 +1200,7 @@
         <w:pStyle w:val="Standard"/>
         <w:ind w:left="708"/>
         <w:rPr>
+          <w:rFonts w:hint="eastAsia"/>
           <w:sz w:val="26"/>
           <w:szCs w:val="26"/>
         </w:rPr>
@@ -1153,288 +1220,1303 @@
           <w:rFonts w:asciiTheme="minorHAnsi" w:hAnsiTheme="minorHAnsi"/>
           <w:sz w:val="26"/>
           <w:szCs w:val="26"/>
+        </w:rPr>
+      </w:pPr>
+      <w:r>
+        <w:rPr>
+          <w:sz w:val="26"/>
+          <w:szCs w:val="26"/>
+        </w:rPr>
+        <w:tab/>
+      </w:r>
+    </w:p>
+    <w:p>
+      <w:pPr>
+        <w:pStyle w:val="Standard"/>
+        <w:rPr>
+          <w:rFonts w:hint="eastAsia"/>
+          <w:sz w:val="26"/>
+          <w:szCs w:val="26"/>
+        </w:rPr>
+      </w:pPr>
+      <w:r>
+        <w:rPr>
+          <w:sz w:val="26"/>
+          <w:szCs w:val="26"/>
+        </w:rPr>
+        <w:t xml:space="preserve">    </w:t>
+      </w:r>
+      <w:r>
+        <w:rPr>
+          <w:b/>
+          <w:bCs/>
+          <w:sz w:val="26"/>
+          <w:szCs w:val="26"/>
+        </w:rPr>
+        <w:t xml:space="preserve"> 2.4 Vincoli generali</w:t>
+      </w:r>
+    </w:p>
+    <w:p>
+      <w:pPr>
+        <w:pStyle w:val="Standard"/>
+        <w:ind w:left="708"/>
+        <w:rPr>
+          <w:rFonts w:hint="eastAsia"/>
+          <w:sz w:val="26"/>
+          <w:szCs w:val="26"/>
+        </w:rPr>
+      </w:pPr>
+      <w:r>
+        <w:rPr>
+          <w:sz w:val="26"/>
+          <w:szCs w:val="26"/>
+        </w:rPr>
+        <w:t>Si richiede una connessione per poter caricare l’applicazione sul dispositivo dell’utente.</w:t>
+      </w:r>
+    </w:p>
+    <w:p>
+      <w:pPr>
+        <w:pStyle w:val="Standard"/>
+        <w:rPr>
+          <w:rFonts w:hint="eastAsia"/>
+          <w:sz w:val="26"/>
+          <w:szCs w:val="26"/>
+        </w:rPr>
+      </w:pPr>
+    </w:p>
+    <w:p>
+      <w:pPr>
+        <w:pStyle w:val="Standard"/>
+        <w:rPr>
+          <w:rFonts w:hint="eastAsia"/>
+          <w:b/>
+          <w:bCs/>
+          <w:sz w:val="26"/>
+          <w:szCs w:val="26"/>
+        </w:rPr>
+      </w:pPr>
+      <w:r>
+        <w:rPr>
+          <w:sz w:val="26"/>
+          <w:szCs w:val="26"/>
+        </w:rPr>
+        <w:t xml:space="preserve">    </w:t>
+      </w:r>
+      <w:r>
+        <w:rPr>
+          <w:b/>
+          <w:bCs/>
+          <w:sz w:val="26"/>
+          <w:szCs w:val="26"/>
+        </w:rPr>
+        <w:t xml:space="preserve"> 2.5 Assunzioni e dipendenze</w:t>
+      </w:r>
+    </w:p>
+    <w:p>
+      <w:pPr>
+        <w:pStyle w:val="Standard"/>
+        <w:rPr>
+          <w:rFonts w:hint="eastAsia"/>
+          <w:sz w:val="26"/>
+          <w:szCs w:val="26"/>
+        </w:rPr>
+      </w:pPr>
+      <w:r>
+        <w:rPr>
+          <w:sz w:val="26"/>
+          <w:szCs w:val="26"/>
+        </w:rPr>
+        <w:tab/>
+        <w:t xml:space="preserve">L’applicazione </w:t>
+      </w:r>
+      <w:r>
+        <w:rPr>
+          <w:sz w:val="26"/>
+          <w:szCs w:val="26"/>
+        </w:rPr>
+        <w:t>richiede un server</w:t>
+      </w:r>
+    </w:p>
+    <w:p>
+      <w:pPr>
+        <w:pStyle w:val="Standard"/>
+        <w:rPr>
+          <w:rFonts w:hint="eastAsia"/>
+          <w:sz w:val="26"/>
+          <w:szCs w:val="26"/>
+        </w:rPr>
+      </w:pPr>
+    </w:p>
+    <w:p>
+      <w:pPr>
+        <w:pStyle w:val="Standard"/>
+        <w:rPr>
+          <w:rFonts w:hint="eastAsia"/>
+          <w:b/>
+          <w:bCs/>
+          <w:sz w:val="26"/>
+          <w:szCs w:val="26"/>
+        </w:rPr>
+      </w:pPr>
+      <w:r>
+        <w:rPr>
+          <w:b/>
+          <w:bCs/>
+          <w:sz w:val="26"/>
+          <w:szCs w:val="26"/>
+        </w:rPr>
+        <w:t>3. Requisiti specifici</w:t>
+      </w:r>
+    </w:p>
+    <w:p>
+      <w:pPr>
+        <w:pStyle w:val="Standard"/>
+        <w:rPr>
+          <w:rFonts w:hint="eastAsia"/>
+          <w:sz w:val="26"/>
+          <w:szCs w:val="26"/>
+        </w:rPr>
+      </w:pPr>
+    </w:p>
+    <w:p>
+      <w:pPr>
+        <w:rPr>
+          <w:rFonts w:ascii="Liberation Serif" w:hAnsi="Liberation Serif"/>
+          <w:b/>
+          <w:bCs/>
+          <w:sz w:val="26"/>
+          <w:szCs w:val="26"/>
+        </w:rPr>
+      </w:pPr>
+      <w:r>
+        <w:tab/>
+      </w:r>
+      <w:r>
+        <w:rPr>
+          <w:rFonts w:ascii="Liberation Serif" w:hAnsi="Liberation Serif"/>
+          <w:b/>
+          <w:bCs/>
+          <w:sz w:val="26"/>
+          <w:szCs w:val="26"/>
+        </w:rPr>
+        <w:t>3.1 Requisiti di interfaccia esterna</w:t>
+      </w:r>
+    </w:p>
+    <w:p>
+      <w:pPr>
+        <w:rPr>
+          <w:rFonts w:ascii="Liberation Serif" w:hAnsi="Liberation Serif"/>
+          <w:b/>
+          <w:bCs/>
+          <w:sz w:val="26"/>
+          <w:szCs w:val="26"/>
+        </w:rPr>
+      </w:pPr>
+      <w:r>
+        <w:rPr>
+          <w:rFonts w:ascii="Liberation Serif" w:hAnsi="Liberation Serif"/>
+          <w:b/>
+          <w:bCs/>
+          <w:sz w:val="26"/>
+          <w:szCs w:val="26"/>
+        </w:rPr>
+        <w:tab/>
+      </w:r>
+      <w:r>
+        <w:rPr>
+          <w:rFonts w:ascii="Liberation Serif" w:hAnsi="Liberation Serif"/>
+          <w:b/>
+          <w:bCs/>
+          <w:sz w:val="26"/>
+          <w:szCs w:val="26"/>
+        </w:rPr>
+        <w:tab/>
+        <w:t>3.1.1 Interfaccia utente</w:t>
+      </w:r>
+    </w:p>
+    <w:p>
+      <w:pPr>
+        <w:rPr>
+          <w:rFonts w:ascii="Liberation Serif" w:hAnsi="Liberation Serif"/>
+          <w:sz w:val="26"/>
+          <w:szCs w:val="26"/>
+        </w:rPr>
+      </w:pPr>
+      <w:r>
+        <w:rPr>
+          <w:rFonts w:ascii="Liberation Serif" w:hAnsi="Liberation Serif"/>
+          <w:b/>
+          <w:bCs/>
+          <w:sz w:val="26"/>
+          <w:szCs w:val="26"/>
+        </w:rPr>
+        <w:tab/>
+      </w:r>
+      <w:r>
+        <w:rPr>
+          <w:rFonts w:ascii="Liberation Serif" w:hAnsi="Liberation Serif"/>
+          <w:b/>
+          <w:bCs/>
+          <w:sz w:val="26"/>
+          <w:szCs w:val="26"/>
+        </w:rPr>
+        <w:tab/>
+      </w:r>
+      <w:r>
+        <w:rPr>
+          <w:rFonts w:ascii="Liberation Serif" w:hAnsi="Liberation Serif"/>
+          <w:b/>
+          <w:bCs/>
+          <w:sz w:val="26"/>
+          <w:szCs w:val="26"/>
+        </w:rPr>
+        <w:tab/>
+      </w:r>
+      <w:r>
+        <w:rPr>
+          <w:rFonts w:ascii="Liberation Serif" w:hAnsi="Liberation Serif"/>
+          <w:sz w:val="26"/>
+          <w:szCs w:val="26"/>
+        </w:rPr>
+        <w:t>L’app “TODOapp” è dotata di un’interfaccia semplice e minimale.</w:t>
+      </w:r>
+    </w:p>
+    <w:p>
+      <w:pPr>
+        <w:rPr>
+          <w:rFonts w:ascii="Liberation Serif" w:hAnsi="Liberation Serif"/>
+          <w:b/>
+          <w:bCs/>
+          <w:sz w:val="26"/>
+          <w:szCs w:val="26"/>
+        </w:rPr>
+      </w:pPr>
+      <w:r>
+        <w:rPr>
+          <w:rFonts w:ascii="Liberation Serif" w:hAnsi="Liberation Serif"/>
+          <w:b/>
+          <w:bCs/>
+          <w:sz w:val="26"/>
+          <w:szCs w:val="26"/>
+        </w:rPr>
+        <w:tab/>
+      </w:r>
+      <w:r>
+        <w:rPr>
+          <w:rFonts w:ascii="Liberation Serif" w:hAnsi="Liberation Serif"/>
+          <w:b/>
+          <w:bCs/>
+          <w:sz w:val="26"/>
+          <w:szCs w:val="26"/>
+        </w:rPr>
+        <w:tab/>
+        <w:t>3.1.2 Interfaccia Hardware</w:t>
+      </w:r>
+    </w:p>
+    <w:p>
+      <w:pPr>
+        <w:ind w:left="2124"/>
+        <w:rPr>
+          <w:rFonts w:ascii="Liberation Serif" w:hAnsi="Liberation Serif"/>
+          <w:b/>
+          <w:bCs/>
+          <w:sz w:val="26"/>
+          <w:szCs w:val="26"/>
+        </w:rPr>
+      </w:pPr>
+      <w:r>
+        <w:rPr>
+          <w:rFonts w:ascii="Liberation Serif" w:hAnsi="Liberation Serif"/>
+          <w:sz w:val="26"/>
+          <w:szCs w:val="26"/>
+        </w:rPr>
+        <w:t>L’app richiede un dispositivo dotato di connessione a internet e periferiche input output (display e mouse-tastiera/schermo touchscreen)</w:t>
+      </w:r>
+      <w:r>
+        <w:rPr>
+          <w:rFonts w:ascii="Liberation Serif" w:hAnsi="Liberation Serif"/>
+          <w:b/>
+          <w:bCs/>
+          <w:sz w:val="26"/>
+          <w:szCs w:val="26"/>
+        </w:rPr>
+        <w:t xml:space="preserve"> </w:t>
+      </w:r>
+    </w:p>
+    <w:p>
+      <w:pPr>
+        <w:ind w:left="708" w:firstLine="708"/>
+        <w:rPr>
+          <w:rFonts w:ascii="Liberation Serif" w:hAnsi="Liberation Serif"/>
+          <w:b/>
+          <w:bCs/>
+          <w:sz w:val="26"/>
+          <w:szCs w:val="26"/>
+        </w:rPr>
+      </w:pPr>
+      <w:r>
+        <w:rPr>
+          <w:rFonts w:ascii="Liberation Serif" w:hAnsi="Liberation Serif"/>
+          <w:b/>
+          <w:bCs/>
+          <w:sz w:val="26"/>
+          <w:szCs w:val="26"/>
+        </w:rPr>
+        <w:t>3.1.3 Interfaccia Software</w:t>
+      </w:r>
+    </w:p>
+    <w:p>
+      <w:pPr>
+        <w:ind w:left="2124"/>
+        <w:rPr>
+          <w:rFonts w:ascii="Liberation Serif" w:hAnsi="Liberation Serif"/>
+          <w:b/>
+          <w:bCs/>
+          <w:sz w:val="26"/>
+          <w:szCs w:val="26"/>
+          <w:u w:val="single"/>
+        </w:rPr>
+      </w:pPr>
+      <w:r>
+        <w:rPr>
+          <w:rFonts w:ascii="Liberation Serif" w:hAnsi="Liberation Serif"/>
+          <w:sz w:val="26"/>
+          <w:szCs w:val="26"/>
+        </w:rPr>
+        <w:t>L’app richiede un browser moderno che supporti HTML5, CSS3 e Javascript.</w:t>
+      </w:r>
+      <w:r>
+        <w:rPr>
+          <w:rFonts w:ascii="Liberation Serif" w:hAnsi="Liberation Serif"/>
+          <w:b/>
+          <w:bCs/>
+          <w:sz w:val="26"/>
+          <w:szCs w:val="26"/>
+        </w:rPr>
+        <w:t xml:space="preserve"> </w:t>
+      </w:r>
+      <w:r>
+        <w:rPr>
+          <w:rFonts w:ascii="Liberation Serif" w:hAnsi="Liberation Serif" w:hint="eastAsia"/>
+          <w:sz w:val="26"/>
+          <w:szCs w:val="26"/>
+        </w:rPr>
+        <w:t>È</w:t>
+      </w:r>
+      <w:r>
+        <w:rPr>
+          <w:rFonts w:ascii="Liberation Serif" w:hAnsi="Liberation Serif"/>
+          <w:sz w:val="26"/>
+          <w:szCs w:val="26"/>
+        </w:rPr>
+        <w:t xml:space="preserve"> inoltre richiesto che sia abilitato (e consentito l’accesso) all’interno del browser l’indexedDB.</w:t>
+      </w:r>
+    </w:p>
+    <w:p>
+      <w:pPr>
+        <w:ind w:firstLine="708"/>
+        <w:rPr>
+          <w:rFonts w:ascii="Liberation Serif" w:hAnsi="Liberation Serif"/>
+          <w:b/>
+          <w:bCs/>
+          <w:sz w:val="26"/>
+          <w:szCs w:val="26"/>
+        </w:rPr>
+      </w:pPr>
+      <w:r>
+        <w:rPr>
+          <w:rFonts w:ascii="Liberation Serif" w:hAnsi="Liberation Serif"/>
+          <w:b/>
+          <w:bCs/>
+          <w:sz w:val="26"/>
+          <w:szCs w:val="26"/>
+        </w:rPr>
+        <w:t>3.</w:t>
+      </w:r>
+      <w:r>
+        <w:rPr>
+          <w:rFonts w:ascii="Liberation Serif" w:hAnsi="Liberation Serif"/>
+          <w:b/>
+          <w:bCs/>
+          <w:sz w:val="26"/>
+          <w:szCs w:val="26"/>
+        </w:rPr>
+        <w:t>2</w:t>
+      </w:r>
+      <w:r>
+        <w:rPr>
+          <w:rFonts w:ascii="Liberation Serif" w:hAnsi="Liberation Serif"/>
+          <w:b/>
+          <w:bCs/>
+          <w:sz w:val="26"/>
+          <w:szCs w:val="26"/>
+        </w:rPr>
+        <w:t xml:space="preserve"> Requisiti </w:t>
+      </w:r>
+      <w:r>
+        <w:rPr>
+          <w:rFonts w:ascii="Liberation Serif" w:hAnsi="Liberation Serif"/>
+          <w:b/>
+          <w:bCs/>
+          <w:sz w:val="26"/>
+          <w:szCs w:val="26"/>
+        </w:rPr>
+        <w:t>funzionali</w:t>
+      </w:r>
+    </w:p>
+    <w:p>
+      <w:pPr>
+        <w:ind w:firstLine="708"/>
+        <w:rPr>
+          <w:rFonts w:ascii="Liberation Serif" w:hAnsi="Liberation Serif"/>
+          <w:b/>
+          <w:bCs/>
+          <w:sz w:val="26"/>
+          <w:szCs w:val="26"/>
+        </w:rPr>
+      </w:pPr>
+      <w:r>
+        <w:rPr>
+          <w:rFonts w:ascii="Liberation Serif" w:hAnsi="Liberation Serif"/>
+          <w:b/>
+          <w:bCs/>
+          <w:sz w:val="26"/>
+          <w:szCs w:val="26"/>
+        </w:rPr>
+        <w:tab/>
+        <w:t>3.2.1 Creazione nota</w:t>
+      </w:r>
+    </w:p>
+    <w:p>
+      <w:pPr>
+        <w:ind w:firstLine="708"/>
+        <w:rPr>
+          <w:rFonts w:ascii="Liberation Serif" w:hAnsi="Liberation Serif"/>
+          <w:b/>
+          <w:bCs/>
+          <w:sz w:val="26"/>
+          <w:szCs w:val="26"/>
+        </w:rPr>
+      </w:pPr>
+      <w:r>
+        <w:rPr>
+          <w:rFonts w:ascii="Liberation Serif" w:hAnsi="Liberation Serif"/>
+          <w:b/>
+          <w:bCs/>
+          <w:sz w:val="26"/>
+          <w:szCs w:val="26"/>
+        </w:rPr>
+        <w:tab/>
+      </w:r>
+      <w:r>
+        <w:rPr>
+          <w:rFonts w:ascii="Liberation Serif" w:hAnsi="Liberation Serif"/>
+          <w:b/>
+          <w:bCs/>
+          <w:sz w:val="26"/>
+          <w:szCs w:val="26"/>
+        </w:rPr>
+        <w:tab/>
+        <w:t>3.2.1.1 Introduzione</w:t>
+      </w:r>
+    </w:p>
+    <w:p>
+      <w:pPr>
+        <w:ind w:left="2832"/>
+        <w:rPr>
+          <w:rFonts w:ascii="Liberation Serif" w:hAnsi="Liberation Serif"/>
+          <w:sz w:val="26"/>
+          <w:szCs w:val="26"/>
+        </w:rPr>
+      </w:pPr>
+      <w:r>
+        <w:rPr>
+          <w:rFonts w:ascii="Liberation Serif" w:hAnsi="Liberation Serif"/>
+          <w:sz w:val="26"/>
+          <w:szCs w:val="26"/>
+        </w:rPr>
+        <w:t>L’utente preme sul pulsante per la creazione di note</w:t>
+      </w:r>
+      <w:r>
+        <w:rPr>
+          <w:rFonts w:ascii="Liberation Serif" w:hAnsi="Liberation Serif"/>
+          <w:sz w:val="26"/>
+          <w:szCs w:val="26"/>
+        </w:rPr>
+        <w:t xml:space="preserve">, il sistema mostra il </w:t>
+      </w:r>
+      <w:r>
+        <w:rPr>
+          <w:rFonts w:ascii="Liberation Serif" w:hAnsi="Liberation Serif"/>
+          <w:sz w:val="26"/>
+          <w:szCs w:val="26"/>
           <w:lang w:val="en-US"/>
         </w:rPr>
-      </w:pPr>
-      <w:r>
-        <w:rPr>
-          <w:sz w:val="26"/>
-          <w:szCs w:val="26"/>
-        </w:rPr>
-        <w:tab/>
+        <w:t>form</w:t>
+      </w:r>
+      <w:r>
+        <w:rPr>
+          <w:rFonts w:ascii="Liberation Serif" w:hAnsi="Liberation Serif"/>
+          <w:sz w:val="26"/>
+          <w:szCs w:val="26"/>
+        </w:rPr>
+        <w:t xml:space="preserve"> per la relativa creazione.</w:t>
+      </w:r>
+    </w:p>
+    <w:p>
+      <w:pPr>
+        <w:ind w:firstLine="708"/>
+        <w:rPr>
+          <w:rFonts w:ascii="Liberation Serif" w:hAnsi="Liberation Serif"/>
+          <w:b/>
+          <w:bCs/>
+          <w:sz w:val="26"/>
+          <w:szCs w:val="26"/>
+        </w:rPr>
+      </w:pPr>
+      <w:r>
+        <w:rPr>
+          <w:rFonts w:ascii="Liberation Serif" w:hAnsi="Liberation Serif"/>
+          <w:b/>
+          <w:bCs/>
+          <w:sz w:val="26"/>
+          <w:szCs w:val="26"/>
+        </w:rPr>
+        <w:tab/>
+      </w:r>
+      <w:r>
+        <w:rPr>
+          <w:rFonts w:ascii="Liberation Serif" w:hAnsi="Liberation Serif"/>
+          <w:b/>
+          <w:bCs/>
+          <w:sz w:val="26"/>
+          <w:szCs w:val="26"/>
+        </w:rPr>
+        <w:tab/>
+        <w:t>3.2.1.2 Input</w:t>
+      </w:r>
+    </w:p>
+    <w:p>
+      <w:pPr>
+        <w:ind w:firstLine="708"/>
+        <w:rPr>
+          <w:rFonts w:ascii="Liberation Serif" w:hAnsi="Liberation Serif"/>
+          <w:sz w:val="26"/>
+          <w:szCs w:val="26"/>
+        </w:rPr>
+      </w:pPr>
+      <w:r>
+        <w:rPr>
+          <w:rFonts w:ascii="Liberation Serif" w:hAnsi="Liberation Serif"/>
+          <w:b/>
+          <w:bCs/>
+          <w:sz w:val="26"/>
+          <w:szCs w:val="26"/>
+        </w:rPr>
+        <w:tab/>
+      </w:r>
+      <w:r>
+        <w:rPr>
+          <w:rFonts w:ascii="Liberation Serif" w:hAnsi="Liberation Serif"/>
+          <w:b/>
+          <w:bCs/>
+          <w:sz w:val="26"/>
+          <w:szCs w:val="26"/>
+        </w:rPr>
+        <w:tab/>
+      </w:r>
+      <w:r>
+        <w:rPr>
+          <w:rFonts w:ascii="Liberation Serif" w:hAnsi="Liberation Serif"/>
+          <w:b/>
+          <w:bCs/>
+          <w:sz w:val="26"/>
+          <w:szCs w:val="26"/>
+        </w:rPr>
+        <w:tab/>
+      </w:r>
+      <w:r>
+        <w:rPr>
+          <w:rFonts w:ascii="Liberation Serif" w:hAnsi="Liberation Serif"/>
+          <w:sz w:val="26"/>
+          <w:szCs w:val="26"/>
+        </w:rPr>
+        <w:t>L’i</w:t>
+      </w:r>
+      <w:r>
+        <w:rPr>
+          <w:rFonts w:ascii="Liberation Serif" w:hAnsi="Liberation Serif"/>
+          <w:sz w:val="26"/>
+          <w:szCs w:val="26"/>
+        </w:rPr>
+        <w:t>n</w:t>
+      </w:r>
+      <w:r>
+        <w:rPr>
+          <w:rFonts w:ascii="Liberation Serif" w:hAnsi="Liberation Serif"/>
+          <w:sz w:val="26"/>
+          <w:szCs w:val="26"/>
+        </w:rPr>
+        <w:t xml:space="preserve">put </w:t>
+      </w:r>
+      <w:r>
+        <w:rPr>
+          <w:rFonts w:ascii="Liberation Serif" w:hAnsi="Liberation Serif"/>
+          <w:sz w:val="26"/>
+          <w:szCs w:val="26"/>
+        </w:rPr>
+        <w:t>richiesto all’utente è il titolo della nota e il suo contenuto</w:t>
+      </w:r>
+    </w:p>
+    <w:p>
+      <w:pPr>
+        <w:ind w:firstLine="708"/>
+        <w:rPr>
+          <w:rFonts w:ascii="Liberation Serif" w:hAnsi="Liberation Serif"/>
+          <w:sz w:val="26"/>
+          <w:szCs w:val="26"/>
+          <w:lang w:val="en-US"/>
+        </w:rPr>
+      </w:pPr>
+    </w:p>
+    <w:p>
+      <w:pPr>
+        <w:ind w:firstLine="708"/>
+        <w:rPr>
+          <w:rFonts w:ascii="Liberation Serif" w:hAnsi="Liberation Serif"/>
+          <w:b/>
+          <w:bCs/>
+          <w:sz w:val="26"/>
+          <w:szCs w:val="26"/>
+        </w:rPr>
+      </w:pPr>
+      <w:r>
+        <w:rPr>
+          <w:rFonts w:ascii="Liberation Serif" w:hAnsi="Liberation Serif"/>
+          <w:b/>
+          <w:bCs/>
+          <w:sz w:val="26"/>
+          <w:szCs w:val="26"/>
+        </w:rPr>
+        <w:lastRenderedPageBreak/>
+        <w:tab/>
+      </w:r>
+      <w:r>
+        <w:rPr>
+          <w:rFonts w:ascii="Liberation Serif" w:hAnsi="Liberation Serif"/>
+          <w:b/>
+          <w:bCs/>
+          <w:sz w:val="26"/>
+          <w:szCs w:val="26"/>
+        </w:rPr>
+        <w:tab/>
+        <w:t>3.2.1.3 Elaborazione</w:t>
+      </w:r>
+    </w:p>
+    <w:p>
+      <w:pPr>
+        <w:ind w:left="2832"/>
+        <w:rPr>
+          <w:rFonts w:ascii="Liberation Serif" w:hAnsi="Liberation Serif"/>
+          <w:sz w:val="26"/>
+          <w:szCs w:val="26"/>
+        </w:rPr>
+      </w:pPr>
+      <w:r>
+        <w:rPr>
+          <w:rFonts w:ascii="Liberation Serif" w:hAnsi="Liberation Serif"/>
+          <w:sz w:val="26"/>
+          <w:szCs w:val="26"/>
+        </w:rPr>
+        <w:t>Il sistema</w:t>
+      </w:r>
+      <w:r>
+        <w:rPr>
+          <w:rFonts w:ascii="Liberation Serif" w:hAnsi="Liberation Serif"/>
+          <w:sz w:val="26"/>
+          <w:szCs w:val="26"/>
+        </w:rPr>
+        <w:t xml:space="preserve"> provvede, una volta premuto il pulsante di salvataggio (quello con l’icona del “floppy”) a salvare la nota e a mostrare la nota appena creata.</w:t>
+      </w:r>
+    </w:p>
+    <w:p>
+      <w:pPr>
+        <w:ind w:left="1416" w:firstLine="708"/>
+        <w:rPr>
+          <w:rFonts w:ascii="Liberation Serif" w:hAnsi="Liberation Serif"/>
+          <w:b/>
+          <w:bCs/>
+          <w:sz w:val="26"/>
+          <w:szCs w:val="26"/>
+        </w:rPr>
+      </w:pPr>
+      <w:r>
+        <w:rPr>
+          <w:rFonts w:ascii="Liberation Serif" w:hAnsi="Liberation Serif"/>
+          <w:b/>
+          <w:bCs/>
+          <w:sz w:val="26"/>
+          <w:szCs w:val="26"/>
+        </w:rPr>
+        <w:t>3.2.1.4 Output</w:t>
+      </w:r>
+    </w:p>
+    <w:p>
+      <w:pPr>
+        <w:ind w:left="2124" w:firstLine="708"/>
+        <w:rPr>
+          <w:rFonts w:ascii="Liberation Serif" w:hAnsi="Liberation Serif"/>
+          <w:sz w:val="26"/>
+          <w:szCs w:val="26"/>
+        </w:rPr>
+      </w:pPr>
+      <w:r>
+        <w:rPr>
+          <w:rFonts w:ascii="Liberation Serif" w:hAnsi="Liberation Serif"/>
+          <w:sz w:val="26"/>
+          <w:szCs w:val="26"/>
+        </w:rPr>
+        <w:t>L’applicazione mostra in una “tabella” la nota appena creata</w:t>
+      </w:r>
+    </w:p>
+    <w:p>
+      <w:pPr>
+        <w:ind w:left="708" w:firstLine="708"/>
+        <w:rPr>
+          <w:rFonts w:ascii="Liberation Serif" w:hAnsi="Liberation Serif"/>
+          <w:b/>
+          <w:bCs/>
+          <w:sz w:val="26"/>
+          <w:szCs w:val="26"/>
+        </w:rPr>
+      </w:pPr>
+      <w:r>
+        <w:rPr>
+          <w:rFonts w:ascii="Liberation Serif" w:hAnsi="Liberation Serif"/>
+          <w:b/>
+          <w:bCs/>
+          <w:sz w:val="26"/>
+          <w:szCs w:val="26"/>
+        </w:rPr>
+        <w:t>3.2.1 Completamento nota</w:t>
+      </w:r>
+    </w:p>
+    <w:p>
+      <w:pPr>
+        <w:ind w:firstLine="708"/>
+        <w:rPr>
+          <w:rFonts w:ascii="Liberation Serif" w:hAnsi="Liberation Serif"/>
+          <w:b/>
+          <w:bCs/>
+          <w:sz w:val="26"/>
+          <w:szCs w:val="26"/>
+        </w:rPr>
+      </w:pPr>
+      <w:r>
+        <w:rPr>
+          <w:rFonts w:ascii="Liberation Serif" w:hAnsi="Liberation Serif"/>
+          <w:b/>
+          <w:bCs/>
+          <w:sz w:val="26"/>
+          <w:szCs w:val="26"/>
+        </w:rPr>
+        <w:tab/>
+      </w:r>
+      <w:r>
+        <w:rPr>
+          <w:rFonts w:ascii="Liberation Serif" w:hAnsi="Liberation Serif"/>
+          <w:b/>
+          <w:bCs/>
+          <w:sz w:val="26"/>
+          <w:szCs w:val="26"/>
+        </w:rPr>
+        <w:tab/>
+        <w:t>3.2.1.1 Introduzione</w:t>
+      </w:r>
+    </w:p>
+    <w:p>
+      <w:pPr>
+        <w:ind w:left="2124" w:firstLine="708"/>
+        <w:rPr>
+          <w:rFonts w:ascii="Liberation Serif" w:hAnsi="Liberation Serif"/>
+          <w:sz w:val="26"/>
+          <w:szCs w:val="26"/>
+        </w:rPr>
+      </w:pPr>
+      <w:r>
+        <w:rPr>
+          <w:rFonts w:ascii="Liberation Serif" w:hAnsi="Liberation Serif"/>
+          <w:sz w:val="26"/>
+          <w:szCs w:val="26"/>
+        </w:rPr>
+        <w:t>Si verifica il completamento di un Todo.</w:t>
+      </w:r>
+    </w:p>
+    <w:p>
+      <w:pPr>
+        <w:ind w:firstLine="708"/>
+        <w:rPr>
+          <w:rFonts w:ascii="Liberation Serif" w:hAnsi="Liberation Serif"/>
+          <w:b/>
+          <w:bCs/>
+          <w:sz w:val="26"/>
+          <w:szCs w:val="26"/>
+        </w:rPr>
+      </w:pPr>
+      <w:r>
+        <w:rPr>
+          <w:rFonts w:ascii="Liberation Serif" w:hAnsi="Liberation Serif"/>
+          <w:b/>
+          <w:bCs/>
+          <w:sz w:val="26"/>
+          <w:szCs w:val="26"/>
+        </w:rPr>
+        <w:tab/>
+      </w:r>
+      <w:r>
+        <w:rPr>
+          <w:rFonts w:ascii="Liberation Serif" w:hAnsi="Liberation Serif"/>
+          <w:b/>
+          <w:bCs/>
+          <w:sz w:val="26"/>
+          <w:szCs w:val="26"/>
+        </w:rPr>
+        <w:tab/>
+        <w:t>3.2.1.2 Input</w:t>
+      </w:r>
+    </w:p>
+    <w:p>
+      <w:pPr>
+        <w:ind w:left="2832"/>
+        <w:rPr>
+          <w:rFonts w:ascii="Liberation Serif" w:hAnsi="Liberation Serif"/>
+          <w:sz w:val="26"/>
+          <w:szCs w:val="26"/>
+        </w:rPr>
+      </w:pPr>
+      <w:r>
+        <w:rPr>
+          <w:rFonts w:ascii="Liberation Serif" w:hAnsi="Liberation Serif"/>
+          <w:sz w:val="26"/>
+          <w:szCs w:val="26"/>
+        </w:rPr>
+        <w:t xml:space="preserve">L’utente </w:t>
+      </w:r>
+      <w:r>
+        <w:rPr>
+          <w:rFonts w:ascii="Liberation Serif" w:hAnsi="Liberation Serif"/>
+          <w:sz w:val="26"/>
+          <w:szCs w:val="26"/>
+        </w:rPr>
+        <w:t>preme su un riquadro per segnare la nota come completata</w:t>
+      </w:r>
+    </w:p>
+    <w:p>
+      <w:pPr>
+        <w:ind w:firstLine="708"/>
+        <w:rPr>
+          <w:rFonts w:ascii="Liberation Serif" w:hAnsi="Liberation Serif"/>
+          <w:b/>
+          <w:bCs/>
+          <w:sz w:val="26"/>
+          <w:szCs w:val="26"/>
+        </w:rPr>
+      </w:pPr>
+      <w:r>
+        <w:rPr>
+          <w:rFonts w:ascii="Liberation Serif" w:hAnsi="Liberation Serif"/>
+          <w:b/>
+          <w:bCs/>
+          <w:sz w:val="26"/>
+          <w:szCs w:val="26"/>
+        </w:rPr>
+        <w:tab/>
+      </w:r>
+      <w:r>
+        <w:rPr>
+          <w:rFonts w:ascii="Liberation Serif" w:hAnsi="Liberation Serif"/>
+          <w:b/>
+          <w:bCs/>
+          <w:sz w:val="26"/>
+          <w:szCs w:val="26"/>
+        </w:rPr>
+        <w:tab/>
+      </w:r>
+      <w:r>
+        <w:rPr>
+          <w:rFonts w:ascii="Liberation Serif" w:hAnsi="Liberation Serif"/>
+          <w:b/>
+          <w:bCs/>
+          <w:sz w:val="26"/>
+          <w:szCs w:val="26"/>
+        </w:rPr>
+        <w:t>3.2.1.3 Elaborazione</w:t>
+      </w:r>
+    </w:p>
+    <w:p>
+      <w:pPr>
+        <w:ind w:left="2832"/>
+        <w:rPr>
+          <w:rFonts w:ascii="Liberation Serif" w:hAnsi="Liberation Serif"/>
+          <w:sz w:val="26"/>
+          <w:szCs w:val="26"/>
+        </w:rPr>
+      </w:pPr>
+      <w:r>
+        <w:rPr>
+          <w:rFonts w:ascii="Liberation Serif" w:hAnsi="Liberation Serif"/>
+          <w:sz w:val="26"/>
+          <w:szCs w:val="26"/>
+        </w:rPr>
+        <w:t>Il sistema marca la nota come completata e salva il cambiamento.</w:t>
+      </w:r>
+    </w:p>
+    <w:p>
+      <w:pPr>
+        <w:ind w:left="1416" w:firstLine="708"/>
+        <w:rPr>
+          <w:rFonts w:ascii="Liberation Serif" w:hAnsi="Liberation Serif"/>
+          <w:b/>
+          <w:bCs/>
+          <w:sz w:val="26"/>
+          <w:szCs w:val="26"/>
+        </w:rPr>
+      </w:pPr>
+      <w:r>
+        <w:rPr>
+          <w:rFonts w:ascii="Liberation Serif" w:hAnsi="Liberation Serif"/>
+          <w:b/>
+          <w:bCs/>
+          <w:sz w:val="26"/>
+          <w:szCs w:val="26"/>
+        </w:rPr>
+        <w:t>3.2.1.4 Output</w:t>
+      </w:r>
+    </w:p>
+    <w:p>
+      <w:pPr>
+        <w:ind w:left="2832"/>
+        <w:rPr>
+          <w:rFonts w:ascii="Liberation Serif" w:hAnsi="Liberation Serif"/>
+          <w:sz w:val="26"/>
+          <w:szCs w:val="26"/>
+        </w:rPr>
+      </w:pPr>
+      <w:r>
+        <w:rPr>
+          <w:rFonts w:ascii="Liberation Serif" w:hAnsi="Liberation Serif"/>
+          <w:sz w:val="26"/>
+          <w:szCs w:val="26"/>
+        </w:rPr>
+        <w:t>Il sistema mostra all’utente una spunta all’interno della casella precedentemente cliccata e cambia visivamente il colore di sfondo del titolo per far comprendere l’avvenuto cambiamento.</w:t>
+      </w:r>
+    </w:p>
+    <w:p>
+      <w:pPr>
+        <w:ind w:firstLine="708"/>
+        <w:jc w:val="both"/>
+        <w:rPr>
+          <w:b/>
+          <w:bCs/>
+          <w:sz w:val="26"/>
+          <w:szCs w:val="26"/>
+        </w:rPr>
+      </w:pPr>
+      <w:r>
+        <w:rPr>
+          <w:rFonts w:ascii="Liberation Serif" w:hAnsi="Liberation Serif"/>
+          <w:b/>
+          <w:bCs/>
+          <w:sz w:val="26"/>
+          <w:szCs w:val="26"/>
+        </w:rPr>
+        <w:t>3.</w:t>
+      </w:r>
+      <w:r>
+        <w:rPr>
+          <w:rFonts w:ascii="Liberation Serif" w:hAnsi="Liberation Serif"/>
+          <w:b/>
+          <w:bCs/>
+          <w:sz w:val="26"/>
+          <w:szCs w:val="26"/>
+        </w:rPr>
+        <w:t>3</w:t>
+      </w:r>
+      <w:r>
+        <w:rPr>
+          <w:rFonts w:ascii="Liberation Serif" w:hAnsi="Liberation Serif"/>
+          <w:b/>
+          <w:bCs/>
+          <w:sz w:val="26"/>
+          <w:szCs w:val="26"/>
+        </w:rPr>
+        <w:t xml:space="preserve"> Requisiti di </w:t>
+      </w:r>
+      <w:r>
+        <w:rPr>
+          <w:b/>
+          <w:bCs/>
+          <w:sz w:val="26"/>
+          <w:szCs w:val="26"/>
+        </w:rPr>
+        <w:t>prestazione</w:t>
+      </w:r>
+    </w:p>
+    <w:p>
+      <w:pPr>
+        <w:ind w:left="1416"/>
+        <w:jc w:val="both"/>
+        <w:rPr>
+          <w:rFonts w:ascii="Liberation Serif" w:hAnsi="Liberation Serif"/>
+          <w:sz w:val="26"/>
+          <w:szCs w:val="26"/>
+        </w:rPr>
+      </w:pPr>
+      <w:r>
+        <w:rPr>
+          <w:rFonts w:ascii="Liberation Serif" w:hAnsi="Liberation Serif"/>
+          <w:sz w:val="26"/>
+          <w:szCs w:val="26"/>
+        </w:rPr>
+        <w:t>Non sono richiesti particolari requisiti: qualsiasi dispositivo “moderno” dovrebbe riuscire ad eseguire quest’applicazione.</w:t>
+      </w:r>
+    </w:p>
+    <w:p>
+      <w:pPr>
+        <w:ind w:firstLine="708"/>
+        <w:jc w:val="both"/>
+        <w:rPr>
+          <w:rFonts w:ascii="Liberation Serif" w:hAnsi="Liberation Serif"/>
+          <w:b/>
+          <w:bCs/>
+          <w:sz w:val="26"/>
+          <w:szCs w:val="26"/>
+        </w:rPr>
+      </w:pPr>
+      <w:r>
+        <w:rPr>
+          <w:rFonts w:ascii="Liberation Serif" w:hAnsi="Liberation Serif"/>
+          <w:b/>
+          <w:bCs/>
+          <w:sz w:val="26"/>
+          <w:szCs w:val="26"/>
+        </w:rPr>
+        <w:t>3.4 Vincoli di progetto</w:t>
+      </w:r>
+    </w:p>
+    <w:p>
+      <w:pPr>
+        <w:rPr>
+          <w:rFonts w:ascii="Liberation Serif" w:hAnsi="Liberation Serif"/>
+          <w:sz w:val="26"/>
+          <w:szCs w:val="26"/>
+        </w:rPr>
+      </w:pPr>
+      <w:r>
+        <w:rPr>
+          <w:rFonts w:ascii="Liberation Serif" w:hAnsi="Liberation Serif"/>
+          <w:b/>
+          <w:bCs/>
+          <w:sz w:val="26"/>
+          <w:szCs w:val="26"/>
+        </w:rPr>
+        <w:tab/>
+      </w:r>
+      <w:r>
+        <w:rPr>
+          <w:rFonts w:ascii="Liberation Serif" w:hAnsi="Liberation Serif"/>
+          <w:b/>
+          <w:bCs/>
+          <w:sz w:val="26"/>
+          <w:szCs w:val="26"/>
+        </w:rPr>
+        <w:tab/>
+      </w:r>
+      <w:r>
+        <w:rPr>
+          <w:rFonts w:ascii="Liberation Serif" w:hAnsi="Liberation Serif"/>
+          <w:sz w:val="26"/>
+          <w:szCs w:val="26"/>
+        </w:rPr>
+        <w:t>Nessuno.</w:t>
+      </w:r>
+    </w:p>
+    <w:p>
+      <w:pPr>
+        <w:rPr>
+          <w:rFonts w:ascii="Liberation Serif" w:hAnsi="Liberation Serif"/>
+          <w:b/>
+          <w:bCs/>
+          <w:sz w:val="26"/>
+          <w:szCs w:val="26"/>
+        </w:rPr>
+      </w:pPr>
+      <w:r>
+        <w:rPr>
+          <w:rFonts w:ascii="Liberation Serif" w:hAnsi="Liberation Serif"/>
+          <w:sz w:val="26"/>
+          <w:szCs w:val="26"/>
+        </w:rPr>
+        <w:tab/>
+      </w:r>
+      <w:r>
+        <w:rPr>
+          <w:rFonts w:ascii="Liberation Serif" w:hAnsi="Liberation Serif"/>
+          <w:b/>
+          <w:bCs/>
+          <w:sz w:val="26"/>
+          <w:szCs w:val="26"/>
+        </w:rPr>
+        <w:t>3.5 Altri requisiti</w:t>
+      </w:r>
+    </w:p>
+    <w:p>
+      <w:pPr>
+        <w:ind w:left="1416"/>
+        <w:rPr>
+          <w:rFonts w:ascii="Liberation Serif" w:hAnsi="Liberation Serif"/>
+          <w:sz w:val="26"/>
+          <w:szCs w:val="26"/>
+        </w:rPr>
+      </w:pPr>
+      <w:r>
+        <w:rPr>
+          <w:rFonts w:ascii="Liberation Serif" w:hAnsi="Liberation Serif"/>
+          <w:sz w:val="26"/>
+          <w:szCs w:val="26"/>
+        </w:rPr>
+        <w:t>L’applicazione usa un database all’interno del browser (indexedDB). Senza esso, non è possibile salvare le varie note.</w:t>
+      </w:r>
+    </w:p>
+    <w:p>
+      <w:pPr>
+        <w:ind w:left="708"/>
+        <w:rPr>
+          <w:rFonts w:ascii="Liberation Serif" w:hAnsi="Liberation Serif"/>
+          <w:b/>
+          <w:bCs/>
+          <w:sz w:val="26"/>
+          <w:szCs w:val="26"/>
+        </w:rPr>
+      </w:pPr>
+      <w:r>
+        <w:rPr>
+          <w:rFonts w:ascii="Liberation Serif" w:hAnsi="Liberation Serif"/>
+          <w:b/>
+          <w:bCs/>
+          <w:sz w:val="26"/>
+          <w:szCs w:val="26"/>
+        </w:rPr>
+        <w:t>4. Dizionario dei dati</w:t>
+      </w:r>
+    </w:p>
+    <w:p>
+      <w:pPr>
+        <w:ind w:left="708"/>
+        <w:rPr>
+          <w:rFonts w:ascii="Liberation Serif" w:hAnsi="Liberation Serif"/>
+        </w:rPr>
+      </w:pPr>
+      <w:r>
+        <w:rPr>
+          <w:rFonts w:ascii="Liberation Serif" w:hAnsi="Liberation Serif"/>
+        </w:rPr>
+        <w:t>GhostyJade-TodoApp</w:t>
+      </w:r>
+      <w:r>
+        <w:rPr>
+          <w:rFonts w:ascii="Liberation Serif" w:hAnsi="Liberation Serif"/>
+        </w:rPr>
+        <w:t>: database usato all’interno del browser per il salvataggio dei dati dell’applicazione stessa</w:t>
+      </w:r>
+    </w:p>
+    <w:p>
+      <w:pPr>
+        <w:pStyle w:val="Paragrafoelenco"/>
+        <w:numPr>
+          <w:ilvl w:val="0"/>
+          <w:numId w:val="2"/>
+        </w:numPr>
+        <w:rPr>
+          <w:rFonts w:ascii="Liberation Serif" w:hAnsi="Liberation Serif"/>
+        </w:rPr>
+      </w:pPr>
+      <w:r>
+        <w:rPr>
+          <w:rFonts w:ascii="Liberation Serif" w:hAnsi="Liberation Serif"/>
+        </w:rPr>
+        <w:t>notes: insieme di note (array)</w:t>
+      </w:r>
+    </w:p>
+    <w:p>
+      <w:pPr>
+        <w:pStyle w:val="Paragrafoelenco"/>
+        <w:numPr>
+          <w:ilvl w:val="1"/>
+          <w:numId w:val="2"/>
+        </w:numPr>
+        <w:rPr>
+          <w:rFonts w:ascii="Liberation Serif" w:hAnsi="Liberation Serif"/>
+        </w:rPr>
+      </w:pPr>
+      <w:r>
+        <w:rPr>
+          <w:rFonts w:ascii="Liberation Serif" w:hAnsi="Liberation Serif"/>
+        </w:rPr>
+        <w:t>id: l’id univoco del Todo</w:t>
       </w:r>
       <w:bookmarkStart w:id="0" w:name="_GoBack"/>
       <w:bookmarkEnd w:id="0"/>
     </w:p>
     <w:p>
       <w:pPr>
-        <w:pStyle w:val="Standard"/>
-        <w:rPr>
-          <w:sz w:val="26"/>
-          <w:szCs w:val="26"/>
-        </w:rPr>
-      </w:pPr>
-      <w:r>
-        <w:rPr>
-          <w:sz w:val="26"/>
-          <w:szCs w:val="26"/>
-        </w:rPr>
-        <w:t xml:space="preserve">    </w:t>
-      </w:r>
-      <w:r>
-        <w:rPr>
-          <w:b/>
-          <w:bCs/>
-          <w:sz w:val="26"/>
-          <w:szCs w:val="26"/>
-        </w:rPr>
-        <w:t xml:space="preserve"> 2.4 Vincoli generali</w:t>
-      </w:r>
-    </w:p>
-    <w:p>
-      <w:pPr>
-        <w:pStyle w:val="Standard"/>
-        <w:ind w:left="708"/>
-        <w:rPr>
-          <w:sz w:val="26"/>
-          <w:szCs w:val="26"/>
-        </w:rPr>
-      </w:pPr>
-      <w:r>
-        <w:rPr>
-          <w:sz w:val="26"/>
-          <w:szCs w:val="26"/>
-        </w:rPr>
-        <w:t>Si richiede una connessione per poter caricare l’applicazione sul dispositivo dell’utente.</w:t>
-      </w:r>
-    </w:p>
-    <w:p>
-      <w:pPr>
-        <w:pStyle w:val="Standard"/>
-        <w:rPr>
-          <w:sz w:val="26"/>
-          <w:szCs w:val="26"/>
-        </w:rPr>
-      </w:pPr>
-    </w:p>
-    <w:p>
-      <w:pPr>
-        <w:pStyle w:val="Standard"/>
-        <w:rPr>
-          <w:b/>
-          <w:bCs/>
-          <w:sz w:val="26"/>
-          <w:szCs w:val="26"/>
-        </w:rPr>
-      </w:pPr>
-      <w:r>
-        <w:rPr>
-          <w:sz w:val="26"/>
-          <w:szCs w:val="26"/>
-        </w:rPr>
-        <w:t xml:space="preserve">    </w:t>
-      </w:r>
-      <w:r>
-        <w:rPr>
-          <w:b/>
-          <w:bCs/>
-          <w:sz w:val="26"/>
-          <w:szCs w:val="26"/>
-        </w:rPr>
-        <w:t xml:space="preserve"> 2.5 Assunzioni e dipendenze</w:t>
-      </w:r>
-    </w:p>
-    <w:p>
-      <w:pPr>
-        <w:pStyle w:val="Standard"/>
-        <w:rPr>
-          <w:sz w:val="26"/>
-          <w:szCs w:val="26"/>
-        </w:rPr>
-      </w:pPr>
-      <w:r>
-        <w:rPr>
-          <w:sz w:val="26"/>
-          <w:szCs w:val="26"/>
-        </w:rPr>
-        <w:tab/>
-        <w:t xml:space="preserve">L’applicazione </w:t>
-      </w:r>
-      <w:r>
-        <w:rPr>
-          <w:sz w:val="26"/>
-          <w:szCs w:val="26"/>
-        </w:rPr>
-        <w:t>richiede un server</w:t>
-      </w:r>
-    </w:p>
-    <w:p>
-      <w:pPr>
-        <w:pStyle w:val="Standard"/>
-        <w:rPr>
-          <w:sz w:val="26"/>
-          <w:szCs w:val="26"/>
-        </w:rPr>
-      </w:pPr>
-    </w:p>
-    <w:p>
-      <w:pPr>
-        <w:pStyle w:val="Standard"/>
-        <w:rPr>
-          <w:b/>
-          <w:bCs/>
-          <w:sz w:val="26"/>
-          <w:szCs w:val="26"/>
-        </w:rPr>
-      </w:pPr>
-      <w:r>
-        <w:rPr>
-          <w:b/>
-          <w:bCs/>
-          <w:sz w:val="26"/>
-          <w:szCs w:val="26"/>
-        </w:rPr>
-        <w:t>3. Requisiti specifici</w:t>
-      </w:r>
-    </w:p>
-    <w:p>
-      <w:pPr>
-        <w:pStyle w:val="Standard"/>
-        <w:rPr>
-          <w:sz w:val="26"/>
-          <w:szCs w:val="26"/>
-        </w:rPr>
-      </w:pPr>
-    </w:p>
-    <w:p>
-      <w:pPr>
-        <w:rPr>
-          <w:rFonts w:ascii="Liberation Serif" w:hAnsi="Liberation Serif"/>
-          <w:b/>
-          <w:bCs/>
-          <w:sz w:val="26"/>
-          <w:szCs w:val="26"/>
-        </w:rPr>
-      </w:pPr>
-      <w:r>
-        <w:tab/>
-      </w:r>
-      <w:r>
-        <w:rPr>
-          <w:rFonts w:ascii="Liberation Serif" w:hAnsi="Liberation Serif"/>
-          <w:b/>
-          <w:bCs/>
-          <w:sz w:val="26"/>
-          <w:szCs w:val="26"/>
-        </w:rPr>
-        <w:t>3.1 Requisiti di interfaccia esterna</w:t>
-      </w:r>
-    </w:p>
-    <w:p>
-      <w:pPr>
-        <w:ind w:firstLine="708"/>
-        <w:rPr>
-          <w:rFonts w:ascii="Liberation Serif" w:hAnsi="Liberation Serif"/>
-          <w:b/>
-          <w:bCs/>
-          <w:sz w:val="26"/>
-          <w:szCs w:val="26"/>
-        </w:rPr>
-      </w:pPr>
-      <w:r>
-        <w:rPr>
-          <w:rFonts w:ascii="Liberation Serif" w:hAnsi="Liberation Serif"/>
-          <w:b/>
-          <w:bCs/>
-          <w:sz w:val="26"/>
-          <w:szCs w:val="26"/>
-        </w:rPr>
-        <w:t>3.</w:t>
-      </w:r>
-      <w:r>
-        <w:rPr>
-          <w:rFonts w:ascii="Liberation Serif" w:hAnsi="Liberation Serif"/>
-          <w:b/>
-          <w:bCs/>
-          <w:sz w:val="26"/>
-          <w:szCs w:val="26"/>
-        </w:rPr>
-        <w:t>2</w:t>
-      </w:r>
-      <w:r>
-        <w:rPr>
-          <w:rFonts w:ascii="Liberation Serif" w:hAnsi="Liberation Serif"/>
-          <w:b/>
-          <w:bCs/>
-          <w:sz w:val="26"/>
-          <w:szCs w:val="26"/>
-        </w:rPr>
-        <w:t xml:space="preserve"> Requisiti di interfaccia esterna</w:t>
-      </w:r>
-    </w:p>
-    <w:p>
-      <w:pPr>
-        <w:ind w:firstLine="708"/>
-        <w:rPr>
-          <w:rFonts w:ascii="Liberation Serif" w:hAnsi="Liberation Serif"/>
-          <w:b/>
-          <w:bCs/>
-          <w:sz w:val="26"/>
-          <w:szCs w:val="26"/>
-        </w:rPr>
-      </w:pPr>
-      <w:r>
-        <w:rPr>
-          <w:rFonts w:ascii="Liberation Serif" w:hAnsi="Liberation Serif"/>
-          <w:b/>
-          <w:bCs/>
-          <w:sz w:val="26"/>
-          <w:szCs w:val="26"/>
-        </w:rPr>
-        <w:t>3.</w:t>
-      </w:r>
-      <w:r>
-        <w:rPr>
-          <w:rFonts w:ascii="Liberation Serif" w:hAnsi="Liberation Serif"/>
-          <w:b/>
-          <w:bCs/>
-          <w:sz w:val="26"/>
-          <w:szCs w:val="26"/>
-        </w:rPr>
-        <w:t>3</w:t>
-      </w:r>
-      <w:r>
-        <w:rPr>
-          <w:rFonts w:ascii="Liberation Serif" w:hAnsi="Liberation Serif"/>
-          <w:b/>
-          <w:bCs/>
-          <w:sz w:val="26"/>
-          <w:szCs w:val="26"/>
-        </w:rPr>
-        <w:t xml:space="preserve"> Requisiti di interfaccia esterna</w:t>
-      </w:r>
-    </w:p>
-    <w:p>
-      <w:pPr>
-        <w:rPr>
-          <w:rFonts w:ascii="Liberation Serif" w:hAnsi="Liberation Serif"/>
-          <w:b/>
-          <w:bCs/>
-          <w:sz w:val="26"/>
-          <w:szCs w:val="26"/>
-        </w:rPr>
-      </w:pPr>
-    </w:p>
-    <w:p>
-      <w:pPr>
-        <w:rPr>
-          <w:rFonts w:ascii="Liberation Serif" w:hAnsi="Liberation Serif"/>
-          <w:b/>
-          <w:bCs/>
-          <w:sz w:val="26"/>
-          <w:szCs w:val="26"/>
-        </w:rPr>
-      </w:pPr>
+        <w:pStyle w:val="Paragrafoelenco"/>
+        <w:numPr>
+          <w:ilvl w:val="1"/>
+          <w:numId w:val="2"/>
+        </w:numPr>
+        <w:rPr>
+          <w:rFonts w:ascii="Liberation Serif" w:hAnsi="Liberation Serif"/>
+        </w:rPr>
+      </w:pPr>
+      <w:r>
+        <w:rPr>
+          <w:rFonts w:ascii="Liberation Serif" w:hAnsi="Liberation Serif"/>
+          <w:lang w:val="en-US"/>
+        </w:rPr>
+        <w:t>title</w:t>
+      </w:r>
+      <w:r>
+        <w:rPr>
+          <w:rFonts w:ascii="Liberation Serif" w:hAnsi="Liberation Serif"/>
+        </w:rPr>
+        <w:t>: il titolo del Todo</w:t>
+      </w:r>
+    </w:p>
+    <w:p>
+      <w:pPr>
+        <w:pStyle w:val="Paragrafoelenco"/>
+        <w:numPr>
+          <w:ilvl w:val="1"/>
+          <w:numId w:val="2"/>
+        </w:numPr>
+        <w:rPr>
+          <w:rFonts w:ascii="Liberation Serif" w:hAnsi="Liberation Serif"/>
+        </w:rPr>
+      </w:pPr>
+      <w:r>
+        <w:rPr>
+          <w:rFonts w:ascii="Liberation Serif" w:hAnsi="Liberation Serif"/>
+          <w:lang w:val="en-US"/>
+        </w:rPr>
+        <w:t>content</w:t>
+      </w:r>
+      <w:r>
+        <w:rPr>
+          <w:rFonts w:ascii="Liberation Serif" w:hAnsi="Liberation Serif"/>
+        </w:rPr>
+        <w:t>: il contenuto/descrizione del Todo</w:t>
+      </w:r>
     </w:p>
     <w:sectPr>
       <w:pgSz w:w="11906" w:h="16838"/>
@@ -1561,8 +2643,124 @@
       </w:rPr>
     </w:lvl>
   </w:abstractNum>
+  <w:abstractNum w:abstractNumId="1" w15:restartNumberingAfterBreak="0">
+    <w:nsid w:val="32D716CB"/>
+    <w:multiLevelType w:val="hybridMultilevel"/>
+    <w:tmpl w:val="998646CC"/>
+    <w:lvl w:ilvl="0" w:tplc="C840E0BE">
+      <w:start w:val="4"/>
+      <w:numFmt w:val="bullet"/>
+      <w:lvlText w:val="-"/>
+      <w:lvlJc w:val="left"/>
+      <w:pPr>
+        <w:ind w:left="1068" w:hanging="360"/>
+      </w:pPr>
+      <w:rPr>
+        <w:rFonts w:ascii="Liberation Serif" w:eastAsiaTheme="minorHAnsi" w:hAnsi="Liberation Serif" w:cstheme="minorBidi" w:hint="default"/>
+      </w:rPr>
+    </w:lvl>
+    <w:lvl w:ilvl="1" w:tplc="04100003">
+      <w:start w:val="1"/>
+      <w:numFmt w:val="bullet"/>
+      <w:lvlText w:val="o"/>
+      <w:lvlJc w:val="left"/>
+      <w:pPr>
+        <w:ind w:left="1788" w:hanging="360"/>
+      </w:pPr>
+      <w:rPr>
+        <w:rFonts w:ascii="Courier New" w:hAnsi="Courier New" w:cs="Courier New" w:hint="default"/>
+      </w:rPr>
+    </w:lvl>
+    <w:lvl w:ilvl="2" w:tplc="04100005" w:tentative="1">
+      <w:start w:val="1"/>
+      <w:numFmt w:val="bullet"/>
+      <w:lvlText w:val=""/>
+      <w:lvlJc w:val="left"/>
+      <w:pPr>
+        <w:ind w:left="2508" w:hanging="360"/>
+      </w:pPr>
+      <w:rPr>
+        <w:rFonts w:ascii="Wingdings" w:hAnsi="Wingdings" w:hint="default"/>
+      </w:rPr>
+    </w:lvl>
+    <w:lvl w:ilvl="3" w:tplc="04100001" w:tentative="1">
+      <w:start w:val="1"/>
+      <w:numFmt w:val="bullet"/>
+      <w:lvlText w:val=""/>
+      <w:lvlJc w:val="left"/>
+      <w:pPr>
+        <w:ind w:left="3228" w:hanging="360"/>
+      </w:pPr>
+      <w:rPr>
+        <w:rFonts w:ascii="Symbol" w:hAnsi="Symbol" w:hint="default"/>
+      </w:rPr>
+    </w:lvl>
+    <w:lvl w:ilvl="4" w:tplc="04100003" w:tentative="1">
+      <w:start w:val="1"/>
+      <w:numFmt w:val="bullet"/>
+      <w:lvlText w:val="o"/>
+      <w:lvlJc w:val="left"/>
+      <w:pPr>
+        <w:ind w:left="3948" w:hanging="360"/>
+      </w:pPr>
+      <w:rPr>
+        <w:rFonts w:ascii="Courier New" w:hAnsi="Courier New" w:cs="Courier New" w:hint="default"/>
+      </w:rPr>
+    </w:lvl>
+    <w:lvl w:ilvl="5" w:tplc="04100005" w:tentative="1">
+      <w:start w:val="1"/>
+      <w:numFmt w:val="bullet"/>
+      <w:lvlText w:val=""/>
+      <w:lvlJc w:val="left"/>
+      <w:pPr>
+        <w:ind w:left="4668" w:hanging="360"/>
+      </w:pPr>
+      <w:rPr>
+        <w:rFonts w:ascii="Wingdings" w:hAnsi="Wingdings" w:hint="default"/>
+      </w:rPr>
+    </w:lvl>
+    <w:lvl w:ilvl="6" w:tplc="04100001" w:tentative="1">
+      <w:start w:val="1"/>
+      <w:numFmt w:val="bullet"/>
+      <w:lvlText w:val=""/>
+      <w:lvlJc w:val="left"/>
+      <w:pPr>
+        <w:ind w:left="5388" w:hanging="360"/>
+      </w:pPr>
+      <w:rPr>
+        <w:rFonts w:ascii="Symbol" w:hAnsi="Symbol" w:hint="default"/>
+      </w:rPr>
+    </w:lvl>
+    <w:lvl w:ilvl="7" w:tplc="04100003" w:tentative="1">
+      <w:start w:val="1"/>
+      <w:numFmt w:val="bullet"/>
+      <w:lvlText w:val="o"/>
+      <w:lvlJc w:val="left"/>
+      <w:pPr>
+        <w:ind w:left="6108" w:hanging="360"/>
+      </w:pPr>
+      <w:rPr>
+        <w:rFonts w:ascii="Courier New" w:hAnsi="Courier New" w:cs="Courier New" w:hint="default"/>
+      </w:rPr>
+    </w:lvl>
+    <w:lvl w:ilvl="8" w:tplc="04100005" w:tentative="1">
+      <w:start w:val="1"/>
+      <w:numFmt w:val="bullet"/>
+      <w:lvlText w:val=""/>
+      <w:lvlJc w:val="left"/>
+      <w:pPr>
+        <w:ind w:left="6828" w:hanging="360"/>
+      </w:pPr>
+      <w:rPr>
+        <w:rFonts w:ascii="Wingdings" w:hAnsi="Wingdings" w:hint="default"/>
+      </w:rPr>
+    </w:lvl>
+  </w:abstractNum>
   <w:num w:numId="1">
     <w:abstractNumId w:val="0"/>
+  </w:num>
+  <w:num w:numId="2">
+    <w:abstractNumId w:val="1"/>
   </w:num>
 </w:numbering>
 </file>
@@ -2013,6 +3211,17 @@
       <w:lang w:eastAsia="zh-CN" w:bidi="hi-IN"/>
     </w:rPr>
   </w:style>
+  <w:style w:type="paragraph" w:styleId="Paragrafoelenco">
+    <w:name w:val="List Paragraph"/>
+    <w:basedOn w:val="Normale"/>
+    <w:uiPriority w:val="34"/>
+    <w:qFormat/>
+    <w:rsid w:val="00801FFD"/>
+    <w:pPr>
+      <w:ind w:left="720"/>
+      <w:contextualSpacing/>
+    </w:pPr>
+  </w:style>
 </w:styles>
 </file>
 

</xml_diff>